<commit_message>
deel 2 van het document
</commit_message>
<xml_diff>
--- a/Opdracht 2 - Template verslag.docx
+++ b/Opdracht 2 - Template verslag.docx
@@ -1576,6 +1576,169 @@
         <w:rPr>
           <w:lang w:val="nl-BE"/>
         </w:rPr>
+        <w:t>Laten we beginnen met de stappen die nodig waren:</w:t>
+      </w:r>
+    </w:p>
+    <w:p>
+      <w:pPr>
+        <w:pStyle w:val="Normal"/>
+        <w:numPr>
+          <w:ilvl w:val="0"/>
+          <w:numId w:val="4"/>
+        </w:numPr>
+        <w:rPr>
+          <w:lang w:val="nl-BE"/>
+        </w:rPr>
+      </w:pPr>
+      <w:r>
+        <w:rPr>
+          <w:lang w:val="nl-BE"/>
+        </w:rPr>
+        <w:t>We moeten eerst een model vinden die de juiste soort voorspellingen doet, in ons geval is dat object detectie, eerst zaten we bij detectron2 maar deze bleek na veel tegen te werken een deprecated te zijn, dus besloten we om over te stappen naar YOLOv11, het probleem hiermee was dat de licentie het niet toelaat om je eigen code die ervan gebruik maakt closed source te maken wat natuurlijk een groote misser is voor de CEO.</w:t>
+      </w:r>
+    </w:p>
+    <w:p>
+      <w:pPr>
+        <w:pStyle w:val="Normal"/>
+        <w:numPr>
+          <w:ilvl w:val="0"/>
+          <w:numId w:val="4"/>
+        </w:numPr>
+        <w:rPr>
+          <w:lang w:val="nl-BE"/>
+        </w:rPr>
+      </w:pPr>
+      <w:r>
+        <w:rPr>
+          <w:lang w:val="nl-BE"/>
+        </w:rPr>
+        <w:t>Hierna moesten er afspraken gemaakt worden over welke stappen we moesten zetten en wat we uiteindelijk wilden berijken.</w:t>
+      </w:r>
+    </w:p>
+    <w:p>
+      <w:pPr>
+        <w:pStyle w:val="Normal"/>
+        <w:numPr>
+          <w:ilvl w:val="0"/>
+          <w:numId w:val="4"/>
+        </w:numPr>
+        <w:rPr>
+          <w:lang w:val="nl-BE"/>
+        </w:rPr>
+      </w:pPr>
+      <w:r>
+        <w:rPr>
+          <w:lang w:val="nl-BE"/>
+        </w:rPr>
+        <w:t>Er moest dan ook een repo gemaakt worden voor de centrale toegang tot gedeelde bestanden en code.</w:t>
+      </w:r>
+    </w:p>
+    <w:p>
+      <w:pPr>
+        <w:pStyle w:val="Normal"/>
+        <w:numPr>
+          <w:ilvl w:val="0"/>
+          <w:numId w:val="4"/>
+        </w:numPr>
+        <w:rPr>
+          <w:lang w:val="nl-BE"/>
+        </w:rPr>
+      </w:pPr>
+      <w:r>
+        <w:rPr>
+          <w:lang w:val="nl-BE"/>
+        </w:rPr>
+        <w:t>Hierna kwam het harde werk waar iedereen probeerde onze doelen te berijken, het ging hier dan om te zien of het model kon draaien op de hardware die voor ons ter beschikking werdt gesteld.</w:t>
+      </w:r>
+    </w:p>
+    <w:p>
+      <w:pPr>
+        <w:pStyle w:val="Normal"/>
+        <w:numPr>
+          <w:ilvl w:val="0"/>
+          <w:numId w:val="4"/>
+        </w:numPr>
+        <w:rPr>
+          <w:lang w:val="nl-BE"/>
+        </w:rPr>
+      </w:pPr>
+      <w:r>
+        <w:rPr>
+          <w:lang w:val="nl-BE"/>
+        </w:rPr>
+        <w:t>Daarna zochten we naar manieren om het model naar onnx om te zetten en te kijken of het nogsteeds uitvoerbaar was.</w:t>
+      </w:r>
+    </w:p>
+    <w:p>
+      <w:pPr>
+        <w:pStyle w:val="Normal"/>
+        <w:numPr>
+          <w:ilvl w:val="0"/>
+          <w:numId w:val="4"/>
+        </w:numPr>
+        <w:rPr>
+          <w:lang w:val="nl-BE"/>
+        </w:rPr>
+      </w:pPr>
+      <w:r>
+        <w:rPr>
+          <w:lang w:val="nl-BE"/>
+        </w:rPr>
+        <w:t>Als we daarmee klaar waren dan was het natuurlijk tijd voor het hoofdpersonage van dit project: quantizatie. Omdat we met edge apparaten werkten en geheugen en andere middelen gelimiteerd waren was het zeker voordeliger om een kleinbeetje accuraatheid op te offeren voor een gigantische vermindering in de geheugenafdruk van het model.</w:t>
+      </w:r>
+    </w:p>
+    <w:p>
+      <w:pPr>
+        <w:pStyle w:val="Normal"/>
+        <w:numPr>
+          <w:ilvl w:val="0"/>
+          <w:numId w:val="4"/>
+        </w:numPr>
+        <w:rPr>
+          <w:lang w:val="nl-BE"/>
+        </w:rPr>
+      </w:pPr>
+      <w:r>
+        <w:rPr>
+          <w:lang w:val="nl-BE"/>
+        </w:rPr>
+        <w:t>Daarna kwam het opmeten van de prestaties en accuraatheid.</w:t>
+      </w:r>
+    </w:p>
+    <w:p>
+      <w:pPr>
+        <w:pStyle w:val="Normal"/>
+        <w:numPr>
+          <w:ilvl w:val="0"/>
+          <w:numId w:val="4"/>
+        </w:numPr>
+        <w:rPr>
+          <w:lang w:val="nl-BE"/>
+        </w:rPr>
+      </w:pPr>
+      <w:r>
+        <w:rPr>
+          <w:lang w:val="nl-BE"/>
+        </w:rPr>
+        <w:t>Hierop volgde het trainen van een eigen model om te kijken of er veel verschillen zijn tegenover het voorgetrainde model.</w:t>
+      </w:r>
+    </w:p>
+    <w:p>
+      <w:pPr>
+        <w:pStyle w:val="Normal"/>
+        <w:numPr>
+          <w:ilvl w:val="0"/>
+          <w:numId w:val="4"/>
+        </w:numPr>
+        <w:rPr>
+          <w:lang w:val="nl-BE"/>
+        </w:rPr>
+      </w:pPr>
+      <w:r>
+        <w:rPr>
+          <w:lang w:val="nl-BE"/>
+        </w:rPr>
+        <w:t>De laatste stap is dan alles verzamelen en documenteren.</w:t>
       </w:r>
     </w:p>
     <w:p>
@@ -2359,7 +2522,7 @@
         <w:docPartGallery w:val="Page Numbers (Bottom of Page)"/>
         <w:docPartUnique w:val="true"/>
       </w:docPartObj>
-      <w:id w:val="1053971797"/>
+      <w:id w:val="507094206"/>
     </w:sdtPr>
     <w:sdtContent>
       <w:p>
@@ -2785,6 +2948,125 @@
   <w:abstractNum w:abstractNumId="4">
     <w:lvl w:ilvl="0">
       <w:start w:val="1"/>
+      <w:numFmt w:val="decimal"/>
+      <w:lvlText w:val="%1."/>
+      <w:lvlJc w:val="left"/>
+      <w:pPr>
+        <w:tabs>
+          <w:tab w:val="num" w:pos="720"/>
+        </w:tabs>
+        <w:ind w:left="720" w:hanging="360"/>
+      </w:pPr>
+      <w:rPr/>
+    </w:lvl>
+    <w:lvl w:ilvl="1">
+      <w:start w:val="1"/>
+      <w:numFmt w:val="decimal"/>
+      <w:lvlText w:val="%2."/>
+      <w:lvlJc w:val="left"/>
+      <w:pPr>
+        <w:tabs>
+          <w:tab w:val="num" w:pos="1080"/>
+        </w:tabs>
+        <w:ind w:left="1080" w:hanging="360"/>
+      </w:pPr>
+      <w:rPr/>
+    </w:lvl>
+    <w:lvl w:ilvl="2">
+      <w:start w:val="1"/>
+      <w:numFmt w:val="decimal"/>
+      <w:lvlText w:val="%3."/>
+      <w:lvlJc w:val="left"/>
+      <w:pPr>
+        <w:tabs>
+          <w:tab w:val="num" w:pos="1440"/>
+        </w:tabs>
+        <w:ind w:left="1440" w:hanging="360"/>
+      </w:pPr>
+      <w:rPr/>
+    </w:lvl>
+    <w:lvl w:ilvl="3">
+      <w:start w:val="1"/>
+      <w:numFmt w:val="decimal"/>
+      <w:lvlText w:val="%4."/>
+      <w:lvlJc w:val="left"/>
+      <w:pPr>
+        <w:tabs>
+          <w:tab w:val="num" w:pos="1800"/>
+        </w:tabs>
+        <w:ind w:left="1800" w:hanging="360"/>
+      </w:pPr>
+      <w:rPr/>
+    </w:lvl>
+    <w:lvl w:ilvl="4">
+      <w:start w:val="1"/>
+      <w:numFmt w:val="decimal"/>
+      <w:lvlText w:val="%5."/>
+      <w:lvlJc w:val="left"/>
+      <w:pPr>
+        <w:tabs>
+          <w:tab w:val="num" w:pos="2160"/>
+        </w:tabs>
+        <w:ind w:left="2160" w:hanging="360"/>
+      </w:pPr>
+      <w:rPr/>
+    </w:lvl>
+    <w:lvl w:ilvl="5">
+      <w:start w:val="1"/>
+      <w:numFmt w:val="decimal"/>
+      <w:lvlText w:val="%6."/>
+      <w:lvlJc w:val="left"/>
+      <w:pPr>
+        <w:tabs>
+          <w:tab w:val="num" w:pos="2520"/>
+        </w:tabs>
+        <w:ind w:left="2520" w:hanging="360"/>
+      </w:pPr>
+      <w:rPr/>
+    </w:lvl>
+    <w:lvl w:ilvl="6">
+      <w:start w:val="1"/>
+      <w:numFmt w:val="decimal"/>
+      <w:lvlText w:val="%7."/>
+      <w:lvlJc w:val="left"/>
+      <w:pPr>
+        <w:tabs>
+          <w:tab w:val="num" w:pos="2880"/>
+        </w:tabs>
+        <w:ind w:left="2880" w:hanging="360"/>
+      </w:pPr>
+      <w:rPr/>
+    </w:lvl>
+    <w:lvl w:ilvl="7">
+      <w:start w:val="1"/>
+      <w:numFmt w:val="decimal"/>
+      <w:lvlText w:val="%8."/>
+      <w:lvlJc w:val="left"/>
+      <w:pPr>
+        <w:tabs>
+          <w:tab w:val="num" w:pos="3240"/>
+        </w:tabs>
+        <w:ind w:left="3240" w:hanging="360"/>
+      </w:pPr>
+      <w:rPr/>
+    </w:lvl>
+    <w:lvl w:ilvl="8">
+      <w:start w:val="1"/>
+      <w:numFmt w:val="decimal"/>
+      <w:lvlText w:val="%9."/>
+      <w:lvlJc w:val="left"/>
+      <w:pPr>
+        <w:tabs>
+          <w:tab w:val="num" w:pos="3600"/>
+        </w:tabs>
+        <w:ind w:left="3600" w:hanging="360"/>
+      </w:pPr>
+      <w:rPr/>
+    </w:lvl>
+  </w:abstractNum>
+  <w:abstractNum w:abstractNumId="5">
+    <w:lvl w:ilvl="0">
+      <w:start w:val="1"/>
       <w:numFmt w:val="none"/>
       <w:suff w:val="nothing"/>
       <w:lvlText w:val=""/>
@@ -2912,6 +3194,9 @@
   </w:num>
   <w:num w:numId="4">
     <w:abstractNumId w:val="4"/>
+  </w:num>
+  <w:num w:numId="5">
+    <w:abstractNumId w:val="5"/>
   </w:num>
 </w:numbering>
 </file>
@@ -3486,6 +3771,11 @@
     <w:qFormat/>
     <w:rPr/>
   </w:style>
+  <w:style w:type="character" w:styleId="NumberingSymbols">
+    <w:name w:val="Numbering Symbols"/>
+    <w:qFormat/>
+    <w:rPr/>
+  </w:style>
   <w:style w:type="paragraph" w:styleId="Heading">
     <w:name w:val="Heading"/>
     <w:basedOn w:val="Normal"/>

</xml_diff>